<commit_message>
IM002 gerelateerd aan NAP10
</commit_message>
<xml_diff>
--- a/word/Mailmerge doc.docx
+++ b/word/Mailmerge doc.docx
@@ -102,27 +102,14 @@
             <w:tcW w:w="7465" w:type="dxa"/>
           </w:tcPr>
           <w:p>
-            <w:r>
-              <w:fldChar w:fldCharType="begin"/>
-            </w:r>
-            <w:r>
-              <w:instrText xml:space="preserve"> MERGEFIELD Type </w:instrText>
-            </w:r>
-            <w:r>
-              <w:fldChar w:fldCharType="separate"/>
-            </w:r>
-            <w:r>
-              <w:rPr>
-                <w:noProof/>
-              </w:rPr>
-              <w:t>Driver</w:t>
-            </w:r>
-            <w:r>
-              <w:rPr>
-                <w:noProof/>
-              </w:rPr>
-              <w:fldChar w:fldCharType="end"/>
-            </w:r>
+            <w:fldSimple w:instr=" MERGEFIELD Type ">
+              <w:r>
+                <w:rPr>
+                  <w:noProof/>
+                </w:rPr>
+                <w:t>Driver</w:t>
+              </w:r>
+            </w:fldSimple>
           </w:p>
         </w:tc>
       </w:tr>
@@ -235,27 +222,14 @@
             <w:tcW w:w="7465" w:type="dxa"/>
           </w:tcPr>
           <w:p>
-            <w:r>
-              <w:fldChar w:fldCharType="begin"/>
-            </w:r>
-            <w:r>
-              <w:instrText xml:space="preserve"> MERGEFIELD ID </w:instrText>
-            </w:r>
-            <w:r>
-              <w:fldChar w:fldCharType="separate"/>
-            </w:r>
-            <w:r>
-              <w:rPr>
-                <w:noProof/>
-              </w:rPr>
-              <w:t>id-28627</w:t>
-            </w:r>
-            <w:r>
-              <w:rPr>
-                <w:noProof/>
-              </w:rPr>
-              <w:fldChar w:fldCharType="end"/>
-            </w:r>
+            <w:fldSimple w:instr=" MERGEFIELD ID ">
+              <w:r>
+                <w:rPr>
+                  <w:noProof/>
+                </w:rPr>
+                <w:t>id-28627</w:t>
+              </w:r>
+            </w:fldSimple>
           </w:p>
         </w:tc>
       </w:tr>
@@ -362,568 +336,459 @@
 </file>
 
 <file path=word/recipientData.xml><?xml version="1.0" encoding="utf-8"?>
-<w:recipients xmlns:wpc="http://schemas.microsoft.com/office/word/2010/wordprocessingCanvas" xmlns:cx="http://schemas.microsoft.com/office/drawing/2014/chartex" xmlns:cx1="http://schemas.microsoft.com/office/drawing/2015/9/8/chartex" xmlns:cx2="http://schemas.microsoft.com/office/drawing/2015/10/21/chartex" xmlns:cx3="http://schemas.microsoft.com/office/drawing/2016/5/9/chartex" xmlns:cx4="http://schemas.microsoft.com/office/drawing/2016/5/10/chartex" xmlns:cx5="http://schemas.microsoft.com/office/drawing/2016/5/11/chartex" xmlns:cx6="http://schemas.microsoft.com/office/drawing/2016/5/12/chartex" xmlns:cx7="http://schemas.microsoft.com/office/drawing/2016/5/13/chartex" xmlns:cx8="http://schemas.microsoft.com/office/drawing/2016/5/14/chartex" xmlns:mc="http://schemas.openxmlformats.org/markup-compatibility/2006" xmlns:aink="http://schemas.microsoft.com/office/drawing/2016/ink" xmlns:am3d="http://schemas.microsoft.com/office/drawing/2017/model3d" xmlns:o="urn:schemas-microsoft-com:office:office" xmlns:oel="http://schemas.microsoft.com/office/2019/extlst" xmlns:r="http://schemas.openxmlformats.org/officeDocument/2006/relationships" xmlns:m="http://schemas.openxmlformats.org/officeDocument/2006/math" xmlns:v="urn:schemas-microsoft-com:vml" xmlns:wp14="http://schemas.microsoft.com/office/word/2010/wordprocessingDrawing" xmlns:wp="http://schemas.openxmlformats.org/drawingml/2006/wordprocessingDrawing" xmlns:w10="urn:schemas-microsoft-com:office:word" xmlns:w="http://schemas.openxmlformats.org/wordprocessingml/2006/main" xmlns:w14="http://schemas.microsoft.com/office/word/2010/wordml" xmlns:w15="http://schemas.microsoft.com/office/word/2012/wordml" xmlns:w16cex="http://schemas.microsoft.com/office/word/2018/wordml/cex" xmlns:w16cid="http://schemas.microsoft.com/office/word/2016/wordml/cid" xmlns:w16="http://schemas.microsoft.com/office/word/2018/wordml" xmlns:w16sdtdh="http://schemas.microsoft.com/office/word/2020/wordml/sdtdatahash" xmlns:w16se="http://schemas.microsoft.com/office/word/2015/wordml/symex" xmlns:wpg="http://schemas.microsoft.com/office/word/2010/wordprocessingGroup" xmlns:wpi="http://schemas.microsoft.com/office/word/2010/wordprocessingInk" xmlns:wne="http://schemas.microsoft.com/office/word/2006/wordml" xmlns:wps="http://schemas.microsoft.com/office/word/2010/wordprocessingShape" mc:Ignorable="w14 w15 w16se w16cid w16 w16cex w16sdtdh wp14">
-  <w:recipientData>
-    <w:active/>
-    <w:column w:val="0"/>
-    <w:uniqueTag w:val="aQBkAC0AMgA4ADYAMgA3AAAAAAAAAAAAAAAAAAAAAAAAAAAAAAAAAAAAAAAAAAAAAAAAAAAAAAAA&#10;AAAAAAAAAAAAAAAAAAAAAAAAAAAAAAAAAAAAAAAAAAAAAAAAAAAAAAAAAAAAAAAAAAAAAAAAAAAA&#10;AAAAAAAAAAAAAAAAAAA="/>
-  </w:recipientData>
-  <w:recipientData>
-    <w:active/>
-    <w:column w:val="0"/>
-    <w:uniqueTag w:val="aQBkAC0AMgA4ADYAMgA1AAAAAAAAAAAAAAAAAAAAAAAAAAAAAAAAAAAAAAAAAAAAAAAAAAAAAAAA&#10;AAAAAAAAAAAAAAAAAAAAAAAAAAAAAAAAAAAAAAAAAAAAAAAAAAAAAAAAAAAAAAAAAAAAAAAAAAAA&#10;AAAAAAAAAAAAAAAAAAA="/>
-  </w:recipientData>
-  <w:recipientData>
-    <w:active/>
-    <w:column w:val="0"/>
-    <w:uniqueTag w:val="aQBkAC0AMgA4ADYAMgA4AAAAAAAAAAAAAAAAAAAAAAAAAAAAAAAAAAAAAAAAAAAAAAAAAAAAAAAA&#10;AAAAAAAAAAAAAAAAAAAAAAAAAAAAAAAAAAAAAAAAAAAAAAAAAAAAAAAAAAAAAAAAAAAAAAAAAAAA&#10;AAAAAAAAAAAAAAAAAAA="/>
-  </w:recipientData>
-  <w:recipientData>
-    <w:active/>
-    <w:column w:val="0"/>
-    <w:uniqueTag w:val="aQBkAC0AMgA4ADYAMgA5AAAAAAAAAAAAAAAAAAAAAAAAAAAAAAAAAAAAAAAAAAAAAAAAAAAAAAAA&#10;AAAAAAAAAAAAAAAAAAAAAAAAAAAAAAAAAAAAAAAAAAAAAAAAAAAAAAAAAAAAAAAAAAAAAAAAAAAA&#10;AAAAAAAAAAAAAAAAAAA="/>
-  </w:recipientData>
-  <w:recipientData>
-    <w:active/>
-    <w:column w:val="0"/>
-    <w:uniqueTag w:val="aQBkAC0AMgA4ADYAMgA2AAAAAAAAAAAAAAAAAAAAAAAAAAAAAAAAAAAAAAAAAAAAAAAAAAAAAAAA&#10;AAAAAAAAAAAAAAAAAAAAAAAAAAAAAAAAAAAAAAAAAAAAAAAAAAAAAAAAAAAAAAAAAAAAAAAAAAAA&#10;AAAAAAAAAAAAAAAAAAA="/>
-  </w:recipientData>
-  <w:recipientData>
-    <w:active/>
-    <w:column w:val="0"/>
-    <w:uniqueTag w:val="aQBkAC0AMwA3ADMANwA1AAAAAAAAAAAAAAAAAAAAAAAAAAAAAAAAAAAAAAAAAAAAAAAAAAAAAAAA&#10;AAAAAAAAAAAAAAAAAAAAAAAAAAAAAAAAAAAAAAAAAAAAAAAAAAAAAAAAAAAAAAAAAAAAAAAAAAAA&#10;AAAAAAAAAAAAAAAAAAA="/>
-  </w:recipientData>
-  <w:recipientData>
-    <w:active/>
-    <w:column w:val="0"/>
-    <w:uniqueTag w:val="aQBkAC0AMwA3ADMANwAzAAAAAAAAAAAAAAAAAAAAAAAAAAAAAAAAAAAAAAAAAAAAAAAAAAAAAAAA&#10;AAAAAAAAAAAAAAAAAAAAAAAAAAAAAAAAAAAAAAAAAAAAAAAAAAAAAAAAAAAAAAAAAAAAAAAAAAAA&#10;AAAAAAAAAAAAAAAAAAA="/>
-  </w:recipientData>
-  <w:recipientData>
-    <w:active/>
-    <w:column w:val="0"/>
-    <w:uniqueTag w:val="aQBkAC0AMgA4ADYAMwA0AAAAAAAAAAAAAAAAAAAAAAAAAAAAAAAAAAAAAAAAAAAAAAAAAAAAAAAA&#10;AAAAAAAAAAAAAAAAAAAAAAAAAAAAAAAAAAAAAAAAAAAAAAAAAAAAAAAAAAAAAAAAAAAAAAAAAAAA&#10;AAAAAAAAAAAAAAAAAAA="/>
-  </w:recipientData>
-  <w:recipientData>
-    <w:active/>
-    <w:column w:val="0"/>
-    <w:uniqueTag w:val="aQBkAC0AMgA4ADYAMwA1AAAAAAAAAAAAAAAAAAAAAAAAAAAAAAAAAAAAAAAAAAAAAAAAAAAAAAAA&#10;AAAAAAAAAAAAAAAAAAAAAAAAAAAAAAAAAAAAAAAAAAAAAAAAAAAAAAAAAAAAAAAAAAAAAAAAAAAA&#10;AAAAAAAAAAAAAAAAAAA="/>
-  </w:recipientData>
-  <w:recipientData>
-    <w:active/>
-    <w:column w:val="0"/>
-    <w:uniqueTag w:val="aQBkAC0AMgA4ADYAMwA2AAAAAAAAAAAAAAAAAAAAAAAAAAAAAAAAAAAAAAAAAAAAAAAAAAAAAAAA&#10;AAAAAAAAAAAAAAAAAAAAAAAAAAAAAAAAAAAAAAAAAAAAAAAAAAAAAAAAAAAAAAAAAAAAAAAAAAAA&#10;AAAAAAAAAAAAAAAAAAA="/>
-  </w:recipientData>
-  <w:recipientData>
-    <w:active/>
-    <w:column w:val="0"/>
-    <w:uniqueTag w:val="aQBkAC0AMwA3ADMANgA4AAAAAAAAAAAAAAAAAAAAAAAAAAAAAAAAAAAAAAAAAAAAAAAAAAAAAAAA&#10;AAAAAAAAAAAAAAAAAAAAAAAAAAAAAAAAAAAAAAAAAAAAAAAAAAAAAAAAAAAAAAAAAAAAAAAAAAAA&#10;AAAAAAAAAAAAAAAAAAA="/>
-  </w:recipientData>
-  <w:recipientData>
-    <w:active/>
-    <w:column w:val="0"/>
-    <w:uniqueTag w:val="aQBkAC0AMwA3ADMANgA5AAAAAAAAAAAAAAAAAAAAAAAAAAAAAAAAAAAAAAAAAAAAAAAAAAAAAAAA&#10;AAAAAAAAAAAAAAAAAAAAAAAAAAAAAAAAAAAAAAAAAAAAAAAAAAAAAAAAAAAAAAAAAAAAAAAAAAAA&#10;AAAAAAAAAAAAAAAAAAA="/>
-  </w:recipientData>
-  <w:recipientData>
-    <w:active/>
-    <w:column w:val="0"/>
-    <w:uniqueTag w:val="aQBkAC0AMwA3ADMANgA1AAAAAAAAAAAAAAAAAAAAAAAAAAAAAAAAAAAAAAAAAAAAAAAAAAAAAAAA&#10;AAAAAAAAAAAAAAAAAAAAAAAAAAAAAAAAAAAAAAAAAAAAAAAAAAAAAAAAAAAAAAAAAAAAAAAAAAAA&#10;AAAAAAAAAAAAAAAAAAA="/>
-  </w:recipientData>
-  <w:recipientData>
-    <w:active/>
-    <w:column w:val="0"/>
-    <w:uniqueTag w:val="aQBkAC0AMgA4ADYAMwA3AAAAAAAAAAAAAAAAAAAAAAAAAAAAAAAAAAAAAAAAAAAAAAAAAAAAAAAA&#10;AAAAAAAAAAAAAAAAAAAAAAAAAAAAAAAAAAAAAAAAAAAAAAAAAAAAAAAAAAAAAAAAAAAAAAAAAAAA&#10;AAAAAAAAAAAAAAAAAAA="/>
-  </w:recipientData>
-  <w:recipientData>
-    <w:active/>
-    <w:column w:val="0"/>
-    <w:uniqueTag w:val="aQBkAC0AMgA4ADYAMwA5AAAAAAAAAAAAAAAAAAAAAAAAAAAAAAAAAAAAAAAAAAAAAAAAAAAAAAAA&#10;AAAAAAAAAAAAAAAAAAAAAAAAAAAAAAAAAAAAAAAAAAAAAAAAAAAAAAAAAAAAAAAAAAAAAAAAAAAA&#10;AAAAAAAAAAAAAAAAAAA="/>
-  </w:recipientData>
-  <w:recipientData>
-    <w:active/>
-    <w:column w:val="0"/>
-    <w:uniqueTag w:val="aQBkAC0AMgA4ADYANAAwAAAAAAAAAAAAAAAAAAAAAAAAAAAAAAAAAAAAAAAAAAAAAAAAAAAAAAAA&#10;AAAAAAAAAAAAAAAAAAAAAAAAAAAAAAAAAAAAAAAAAAAAAAAAAAAAAAAAAAAAAAAAAAAAAAAAAAAA&#10;AAAAAAAAAAAAAAAAAAA="/>
-  </w:recipientData>
-  <w:recipientData>
-    <w:active/>
-    <w:column w:val="0"/>
-    <w:uniqueTag w:val="aQBkAC0AMwA3ADMANwAxAAAAAAAAAAAAAAAAAAAAAAAAAAAAAAAAAAAAAAAAAAAAAAAAAAAAAAAA&#10;AAAAAAAAAAAAAAAAAAAAAAAAAAAAAAAAAAAAAAAAAAAAAAAAAAAAAAAAAAAAAAAAAAAAAAAAAAAA&#10;AAAAAAAAAAAAAAAAAAA="/>
-  </w:recipientData>
-  <w:recipientData>
-    <w:active/>
-    <w:column w:val="0"/>
-    <w:uniqueTag w:val="aQBkAC0AMwA3ADMANgA2AAAAAAAAAAAAAAAAAAAAAAAAAAAAAAAAAAAAAAAAAAAAAAAAAAAAAAAA&#10;AAAAAAAAAAAAAAAAAAAAAAAAAAAAAAAAAAAAAAAAAAAAAAAAAAAAAAAAAAAAAAAAAAAAAAAAAAAA&#10;AAAAAAAAAAAAAAAAAAA="/>
-  </w:recipientData>
-  <w:recipientData>
-    <w:active/>
-    <w:column w:val="0"/>
-    <w:uniqueTag w:val="aQBkAC0AMwA3ADMANwA0AAAAAAAAAAAAAAAAAAAAAAAAAAAAAAAAAAAAAAAAAAAAAAAAAAAAAAAA&#10;AAAAAAAAAAAAAAAAAAAAAAAAAAAAAAAAAAAAAAAAAAAAAAAAAAAAAAAAAAAAAAAAAAAAAAAAAAAA&#10;AAAAAAAAAAAAAAAAAAA="/>
-  </w:recipientData>
-  <w:recipientData>
-    <w:active/>
-    <w:column w:val="0"/>
-    <w:uniqueTag w:val="aQBkAC0AMgA4ADYANAA5AAAAAAAAAAAAAAAAAAAAAAAAAAAAAAAAAAAAAAAAAAAAAAAAAAAAAAAA&#10;AAAAAAAAAAAAAAAAAAAAAAAAAAAAAAAAAAAAAAAAAAAAAAAAAAAAAAAAAAAAAAAAAAAAAAAAAAAA&#10;AAAAAAAAAAAAAAAAAAA="/>
-  </w:recipientData>
-  <w:recipientData>
-    <w:active/>
-    <w:column w:val="0"/>
-    <w:uniqueTag w:val="aQBkAC0AMwA3ADMANwAyAAAAAAAAAAAAAAAAAAAAAAAAAAAAAAAAAAAAAAAAAAAAAAAAAAAAAAAA&#10;AAAAAAAAAAAAAAAAAAAAAAAAAAAAAAAAAAAAAAAAAAAAAAAAAAAAAAAAAAAAAAAAAAAAAAAAAAAA&#10;AAAAAAAAAAAAAAAAAAA="/>
-  </w:recipientData>
-  <w:recipientData>
-    <w:active/>
-    <w:column w:val="0"/>
-    <w:uniqueTag w:val="aQBkAC0AMwA3ADMANwAwAAAAAAAAAAAAAAAAAAAAAAAAAAAAAAAAAAAAAAAAAAAAAAAAAAAAAAAA&#10;AAAAAAAAAAAAAAAAAAAAAAAAAAAAAAAAAAAAAAAAAAAAAAAAAAAAAAAAAAAAAAAAAAAAAAAAAAAA&#10;AAAAAAAAAAAAAAAAAAA="/>
-  </w:recipientData>
-  <w:recipientData>
-    <w:active/>
-    <w:column w:val="0"/>
-    <w:uniqueTag w:val="aQBkAC0AMwA3ADMANgA0AAAAAAAAAAAAAAAAAAAAAAAAAAAAAAAAAAAAAAAAAAAAAAAAAAAAAAAA&#10;AAAAAAAAAAAAAAAAAAAAAAAAAAAAAAAAAAAAAAAAAAAAAAAAAAAAAAAAAAAAAAAAAAAAAAAAAAAA&#10;AAAAAAAAAAAAAAAAAAA="/>
-  </w:recipientData>
-  <w:recipientData>
-    <w:active/>
-    <w:column w:val="0"/>
-    <w:uniqueTag w:val="aQBkAC0AMwA3ADMANgA3AAAAAAAAAAAAAAAAAAAAAAAAAAAAAAAAAAAAAAAAAAAAAAAAAAAAAAAA&#10;AAAAAAAAAAAAAAAAAAAAAAAAAAAAAAAAAAAAAAAAAAAAAAAAAAAAAAAAAAAAAAAAAAAAAAAAAAAA&#10;AAAAAAAAAAAAAAAAAAA="/>
-  </w:recipientData>
-  <w:recipientData>
-    <w:active/>
-    <w:column w:val="0"/>
-    <w:uniqueTag w:val="aQBkAC0AMgA4ADYANAA2AAAAAAAAAAAAAAAAAAAAAAAAAAAAAAAAAAAAAAAAAAAAAAAAAAAAAAAA&#10;AAAAAAAAAAAAAAAAAAAAAAAAAAAAAAAAAAAAAAAAAAAAAAAAAAAAAAAAAAAAAAAAAAAAAAAAAAAA&#10;AAAAAAAAAAAAAAAAAAA="/>
-  </w:recipientData>
-  <w:recipientData>
-    <w:active/>
-    <w:column w:val="0"/>
-    <w:uniqueTag w:val="aQBkAC0AMQBkADQAYQAzADQAMwA0ADYAMgBiAGUANAAwADUANAA4AGMAMwBiADcAMAA0AGIAMwA0&#10;AGUAZAAwAGEAMAA0AAAAAAAAAAAAAAAAAAAAAAAAAAAAAAAAAAAAAAAAAAAAAAAAAAAAAAAAAAAA&#10;AAAAAAAAAAAAAAAAAAA="/>
-  </w:recipientData>
-  <w:recipientData>
-    <w:active/>
-    <w:column w:val="0"/>
-    <w:uniqueTag w:val="aQBkAC0ANQA1ADIAOQA4AGIAZAAzADIAZgAxAGYANAA2AGUAMQBhADEANwAxAGEANgA4ADkAZQA0&#10;ADcAZgBkAGYANAA1AAAAAAAAAAAAAAAAAAAAAAAAAAAAAAAAAAAAAAAAAAAAAAAAAAAAAAAAAAAA&#10;AAAAAAAAAAAAAAAAAAA="/>
-  </w:recipientData>
-  <w:recipientData>
-    <w:active/>
-    <w:column w:val="0"/>
-    <w:uniqueTag w:val="aQBkAC0ANAA0ADYAOABjADYAZABmADkAMwAyADAANAAwADUAZQA4AGYAYwBlADYAMgBlADUANABl&#10;ADIAOQA3AGIAMABiAAAAAAAAAAAAAAAAAAAAAAAAAAAAAAAAAAAAAAAAAAAAAAAAAAAAAAAAAAAA&#10;AAAAAAAAAAAAAAAAAAA="/>
-  </w:recipientData>
-  <w:recipientData>
-    <w:active/>
-    <w:column w:val="0"/>
-    <w:uniqueTag w:val="aQBkAC0AZQAyADgAZgA2ADMAMQAxAGUAMAAzAGEANAA1ADgAZAA4ADEANgAwAGMAYwA5ADIAYgA4&#10;ADEAOABlADYAMwAxAAAAAAAAAAAAAAAAAAAAAAAAAAAAAAAAAAAAAAAAAAAAAAAAAAAAAAAAAAAA&#10;AAAAAAAAAAAAAAAAAAA="/>
-  </w:recipientData>
-  <w:recipientData>
-    <w:active/>
-    <w:column w:val="0"/>
-    <w:uniqueTag w:val="aQBkAC0AZQAxAGQAZAA1ADEAOAA5AGEAMwBlADcANABhADkAYQBhADkAYgBlAGQAMgBhADYAOABi&#10;ADgAYgA1ADgAYwA1AAAAAAAAAAAAAAAAAAAAAAAAAAAAAAAAAAAAAAAAAAAAAAAAAAAAAAAAAAAA&#10;AAAAAAAAAAAAAAAAAAA="/>
-  </w:recipientData>
-  <w:recipientData>
-    <w:active/>
-    <w:column w:val="0"/>
-    <w:uniqueTag w:val="aQBkAC0AMwA3ADMANQAxAAAAAAAAAAAAAAAAAAAAAAAAAAAAAAAAAAAAAAAAAAAAAAAAAAAAAAAA&#10;AAAAAAAAAAAAAAAAAAAAAAAAAAAAAAAAAAAAAAAAAAAAAAAAAAAAAAAAAAAAAAAAAAAAAAAAAAAA&#10;AAAAAAAAAAAAAAAAAAA="/>
-  </w:recipientData>
-  <w:recipientData>
-    <w:active/>
-    <w:column w:val="0"/>
-    <w:uniqueTag w:val="aQBkAC0AMwA3ADMANQA1AAAAAAAAAAAAAAAAAAAAAAAAAAAAAAAAAAAAAAAAAAAAAAAAAAAAAAAA&#10;AAAAAAAAAAAAAAAAAAAAAAAAAAAAAAAAAAAAAAAAAAAAAAAAAAAAAAAAAAAAAAAAAAAAAAAAAAAA&#10;AAAAAAAAAAAAAAAAAAA="/>
-  </w:recipientData>
-  <w:recipientData>
-    <w:active/>
-    <w:column w:val="0"/>
-    <w:uniqueTag w:val="aQBkAC0AMwA3ADMANQAyAAAAAAAAAAAAAAAAAAAAAAAAAAAAAAAAAAAAAAAAAAAAAAAAAAAAAAAA&#10;AAAAAAAAAAAAAAAAAAAAAAAAAAAAAAAAAAAAAAAAAAAAAAAAAAAAAAAAAAAAAAAAAAAAAAAAAAAA&#10;AAAAAAAAAAAAAAAAAAA="/>
-  </w:recipientData>
-  <w:recipientData>
-    <w:active/>
-    <w:column w:val="0"/>
-    <w:uniqueTag w:val="aQBkAC0AMwA3ADMANQA4AAAAAAAAAAAAAAAAAAAAAAAAAAAAAAAAAAAAAAAAAAAAAAAAAAAAAAAA&#10;AAAAAAAAAAAAAAAAAAAAAAAAAAAAAAAAAAAAAAAAAAAAAAAAAAAAAAAAAAAAAAAAAAAAAAAAAAAA&#10;AAAAAAAAAAAAAAAAAAA="/>
-  </w:recipientData>
-  <w:recipientData>
-    <w:active/>
-    <w:column w:val="0"/>
-    <w:uniqueTag w:val="aQBkAC0AMwA3ADMANQA0AAAAAAAAAAAAAAAAAAAAAAAAAAAAAAAAAAAAAAAAAAAAAAAAAAAAAAAA&#10;AAAAAAAAAAAAAAAAAAAAAAAAAAAAAAAAAAAAAAAAAAAAAAAAAAAAAAAAAAAAAAAAAAAAAAAAAAAA&#10;AAAAAAAAAAAAAAAAAAA="/>
-  </w:recipientData>
-  <w:recipientData>
-    <w:active/>
-    <w:column w:val="0"/>
-    <w:uniqueTag w:val="aQBkAC0AMwAwADEAOAAwAAAAAAAAAAAAAAAAAAAAAAAAAAAAAAAAAAAAAAAAAAAAAAAAAAAAAAAA&#10;AAAAAAAAAAAAAAAAAAAAAAAAAAAAAAAAAAAAAAAAAAAAAAAAAAAAAAAAAAAAAAAAAAAAAAAAAAAA&#10;AAAAAAAAAAAAAAAAAAA="/>
-  </w:recipientData>
-  <w:recipientData>
-    <w:active/>
-    <w:column w:val="0"/>
-    <w:uniqueTag w:val="aQBkAC0AMwAwADEAOAA1AAAAAAAAAAAAAAAAAAAAAAAAAAAAAAAAAAAAAAAAAAAAAAAAAAAAAAAA&#10;AAAAAAAAAAAAAAAAAAAAAAAAAAAAAAAAAAAAAAAAAAAAAAAAAAAAAAAAAAAAAAAAAAAAAAAAAAAA&#10;AAAAAAAAAAAAAAAAAAA="/>
-  </w:recipientData>
-  <w:recipientData>
-    <w:active/>
-    <w:column w:val="0"/>
-    <w:uniqueTag w:val="aQBkAC0AMwA3ADMANQAwAAAAAAAAAAAAAAAAAAAAAAAAAAAAAAAAAAAAAAAAAAAAAAAAAAAAAAAA&#10;AAAAAAAAAAAAAAAAAAAAAAAAAAAAAAAAAAAAAAAAAAAAAAAAAAAAAAAAAAAAAAAAAAAAAAAAAAAA&#10;AAAAAAAAAAAAAAAAAAA="/>
-  </w:recipientData>
-  <w:recipientData>
-    <w:active/>
-    <w:column w:val="0"/>
-    <w:uniqueTag w:val="aQBkAC0AMwAwADEAOAA3AAAAAAAAAAAAAAAAAAAAAAAAAAAAAAAAAAAAAAAAAAAAAAAAAAAAAAAA&#10;AAAAAAAAAAAAAAAAAAAAAAAAAAAAAAAAAAAAAAAAAAAAAAAAAAAAAAAAAAAAAAAAAAAAAAAAAAAA&#10;AAAAAAAAAAAAAAAAAAA="/>
-  </w:recipientData>
-  <w:recipientData>
-    <w:active/>
-    <w:column w:val="0"/>
-    <w:uniqueTag w:val="aQBkAC0AMQA4ADUAYQBhADkAMwBmAGIAZAA1ADUANAA4ADUAZAA4ADYAOAAyADAAMgAyAGIAYQAw&#10;ADYANwA2ADAAOQBkAAAAAAAAAAAAAAAAAAAAAAAAAAAAAAAAAAAAAAAAAAAAAAAAAAAAAAAAAAAA&#10;AAAAAAAAAAAAAAAAAAA="/>
-  </w:recipientData>
-  <w:recipientData>
-    <w:active/>
-    <w:column w:val="0"/>
-    <w:uniqueTag w:val="aQBkAC0AMwA3ADMANQA3AAAAAAAAAAAAAAAAAAAAAAAAAAAAAAAAAAAAAAAAAAAAAAAAAAAAAAAA&#10;AAAAAAAAAAAAAAAAAAAAAAAAAAAAAAAAAAAAAAAAAAAAAAAAAAAAAAAAAAAAAAAAAAAAAAAAAAAA&#10;AAAAAAAAAAAAAAAAAAA="/>
-  </w:recipientData>
-  <w:recipientData>
-    <w:active/>
-    <w:column w:val="0"/>
-    <w:uniqueTag w:val="aQBkAC0AMwA3ADMANQAzAAAAAAAAAAAAAAAAAAAAAAAAAAAAAAAAAAAAAAAAAAAAAAAAAAAAAAAA&#10;AAAAAAAAAAAAAAAAAAAAAAAAAAAAAAAAAAAAAAAAAAAAAAAAAAAAAAAAAAAAAAAAAAAAAAAAAAAA&#10;AAAAAAAAAAAAAAAAAAA="/>
-  </w:recipientData>
-  <w:recipientData>
-    <w:active/>
-    <w:column w:val="0"/>
-    <w:uniqueTag w:val="aQBkAC0AMgA3ADkAMgAyAAAAAAAAAAAAAAAAAAAAAAAAAAAAAAAAAAAAAAAAAAAAAAAAAAAAAAAA&#10;AAAAAAAAAAAAAAAAAAAAAAAAAAAAAAAAAAAAAAAAAAAAAAAAAAAAAAAAAAAAAAAAAAAAAAAAAAAA&#10;AAAAAAAAAAAAAAAAAAA="/>
-  </w:recipientData>
-  <w:recipientData>
-    <w:active/>
-    <w:column w:val="0"/>
-    <w:uniqueTag w:val="aQBkAC0AMQBhADIAZQA3AGYAYwBiADEAMgBjAGIANABlADIANgA5ADQAMgAxAGYANgAxADUAMAA5&#10;ADQAYQAxADYANQA3AAAAAAAAAAAAAAAAAAAAAAAAAAAAAAAAAAAAAAAAAAAAAAAAAAAAAAAAAAAA&#10;AAAAAAAAAAAAAAAAAAA="/>
-  </w:recipientData>
-  <w:recipientData>
-    <w:active/>
-    <w:column w:val="0"/>
-    <w:uniqueTag w:val="aQBkAC0AMgA3ADgAMAA5AAAAAAAAAAAAAAAAAAAAAAAAAAAAAAAAAAAAAAAAAAAAAAAAAAAAAAAA&#10;AAAAAAAAAAAAAAAAAAAAAAAAAAAAAAAAAAAAAAAAAAAAAAAAAAAAAAAAAAAAAAAAAAAAAAAAAAAA&#10;AAAAAAAAAAAAAAAAAAA="/>
-  </w:recipientData>
-  <w:recipientData>
-    <w:active/>
-    <w:column w:val="0"/>
-    <w:uniqueTag w:val="aQBkAC0AMgA3ADcAOQA0AAAAAAAAAAAAAAAAAAAAAAAAAAAAAAAAAAAAAAAAAAAAAAAAAAAAAAAA&#10;AAAAAAAAAAAAAAAAAAAAAAAAAAAAAAAAAAAAAAAAAAAAAAAAAAAAAAAAAAAAAAAAAAAAAAAAAAAA&#10;AAAAAAAAAAAAAAAAAAA="/>
-  </w:recipientData>
-  <w:recipientData>
-    <w:active/>
-    <w:column w:val="0"/>
-    <w:uniqueTag w:val="aQBkAC0AMwA3ADMANQA5AAAAAAAAAAAAAAAAAAAAAAAAAAAAAAAAAAAAAAAAAAAAAAAAAAAAAAAA&#10;AAAAAAAAAAAAAAAAAAAAAAAAAAAAAAAAAAAAAAAAAAAAAAAAAAAAAAAAAAAAAAAAAAAAAAAAAAAA&#10;AAAAAAAAAAAAAAAAAAA="/>
-  </w:recipientData>
-  <w:recipientData>
-    <w:active/>
-    <w:column w:val="0"/>
-    <w:uniqueTag w:val="aQBkAC0ANQAxADEAZgBiAGEAMgBmADAAMwAxAGUANAA0ADIAZgBiADIAYQBhAGQANwBmADUAYQA1&#10;AGIAYQA4AGUAYQA1AAAAAAAAAAAAAAAAAAAAAAAAAAAAAAAAAAAAAAAAAAAAAAAAAAAAAAAAAAAA&#10;AAAAAAAAAAAAAAAAAAA="/>
-  </w:recipientData>
-  <w:recipientData>
-    <w:active/>
-    <w:column w:val="0"/>
-    <w:uniqueTag w:val="aQBkAC0AMwBiAGQAMgBhAGMANwA3AGQAZgBiADUANAA3ADYAZgBhADQAYQAwAGUAMQA5ADIAMgA4&#10;ADMANABlAGYAYQBhAAAAAAAAAAAAAAAAAAAAAAAAAAAAAAAAAAAAAAAAAAAAAAAAAAAAAAAAAAAA&#10;AAAAAAAAAAAAAAAAAAA="/>
-  </w:recipientData>
-  <w:recipientData>
-    <w:active/>
-    <w:column w:val="0"/>
-    <w:uniqueTag w:val="aQBkAC0AOAAzADgANQA5ADQAMQAyAGYAZgA4ADMANAA5AGMAOQA5AGQANQBhADgAYgAwADgAYQA4&#10;ADgAOAAyADQANAA0AAAAAAAAAAAAAAAAAAAAAAAAAAAAAAAAAAAAAAAAAAAAAAAAAAAAAAAAAAAA&#10;AAAAAAAAAAAAAAAAAAA="/>
-  </w:recipientData>
-  <w:recipientData>
-    <w:active/>
-    <w:column w:val="0"/>
-    <w:uniqueTag w:val="aQBkAC0AMgA2ADAANwA1AGUAOQA0AGIAYwAzAGEANAA1AGUANQBiAGQAOQA0AGYAOAAyAGYAZgA5&#10;ADQAYwBiADMAZABmAAAAAAAAAAAAAAAAAAAAAAAAAAAAAAAAAAAAAAAAAAAAAAAAAAAAAAAAAAAA&#10;AAAAAAAAAAAAAAAAAAA="/>
-  </w:recipientData>
-  <w:recipientData>
-    <w:active/>
-    <w:column w:val="0"/>
-    <w:uniqueTag w:val="aQBkAC0ANwAxAGIAOABlADAAMwA3ADEAYgBhADMANAA1ADcAMABhAGUAOQBjAGQAYQAwADEAOQA2&#10;ADMAYgA1ADAAZgAzAAAAAAAAAAAAAAAAAAAAAAAAAAAAAAAAAAAAAAAAAAAAAAAAAAAAAAAAAAAA&#10;AAAAAAAAAAAAAAAAAAA="/>
-  </w:recipientData>
-  <w:recipientData>
-    <w:active/>
-    <w:column w:val="0"/>
-    <w:uniqueTag w:val="aQBkAC0AZQAwAGIANwBkAGUAYwA4AGYAZgAyADYANAAzADIAOABiAGMAOQBmADQAZABiAGQANQAy&#10;ADcAOABmAGYAOQA3AAAAAAAAAAAAAAAAAAAAAAAAAAAAAAAAAAAAAAAAAAAAAAAAAAAAAAAAAAAA&#10;AAAAAAAAAAAAAAAAAAA="/>
-  </w:recipientData>
-  <w:recipientData>
-    <w:active/>
-    <w:column w:val="0"/>
-    <w:uniqueTag w:val="aQBkAC0ANQA3ADIAOQA0AGIAMAA1AGIAMAAyADYANAAxADcAZAA5ADQAYQAyAGUAMQA3AGMAZQAy&#10;ADUAYQAxAGEAZQBiAAAAAAAAAAAAAAAAAAAAAAAAAAAAAAAAAAAAAAAAAAAAAAAAAAAAAAAAAAAA&#10;AAAAAAAAAAAAAAAAAAA="/>
-  </w:recipientData>
-  <w:recipientData>
-    <w:active/>
-    <w:column w:val="0"/>
-    <w:uniqueTag w:val="aQBkAC0ANgAyADMAOQAyADYAOQBhADcANAAyAGUANAAyAGQAOQA5AGQAYgA1AGYAZQA3AGEAZQA0&#10;AGMAYgBlADIANABmAAAAAAAAAAAAAAAAAAAAAAAAAAAAAAAAAAAAAAAAAAAAAAAAAAAAAAAAAAAA&#10;AAAAAAAAAAAAAAAAAAA="/>
-  </w:recipientData>
-  <w:recipientData>
-    <w:active/>
-    <w:column w:val="0"/>
-    <w:uniqueTag w:val="aQBkAC0AOQBjADMANgA2ADQANwBhADQAYQBiAGEANAAwAGIAYgA5AGMAOQBiADIAMQA5AGYAOABj&#10;ADQAZQA4ADEAZQA4AAAAAAAAAAAAAAAAAAAAAAAAAAAAAAAAAAAAAAAAAAAAAAAAAAAAAAAAAAAA&#10;AAAAAAAAAAAAAAAAAAA="/>
-  </w:recipientData>
-  <w:recipientData>
-    <w:active/>
-    <w:column w:val="0"/>
-    <w:uniqueTag w:val="aQBkAC0AMQA1ADEAYgAyAGEAZABhADMANABlAGUANAA3ADIAMAA4ADEAOQA3ADYANQAzAGEAZQAz&#10;ADkAMwA0AGMAZgAwAAAAAAAAAAAAAAAAAAAAAAAAAAAAAAAAAAAAAAAAAAAAAAAAAAAAAAAAAAAA&#10;AAAAAAAAAAAAAAAAAAA="/>
-  </w:recipientData>
-  <w:recipientData>
-    <w:active/>
-    <w:column w:val="0"/>
-    <w:uniqueTag w:val="aQBkAC0AMgA0AGIAMAA0ADMAMAA5AGUAMgBlADgANAAxADAANwBhADIANQAzADkAMQBmAGEANQA4&#10;ADQAZAA4AGYAMAAwAAAAAAAAAAAAAAAAAAAAAAAAAAAAAAAAAAAAAAAAAAAAAAAAAAAAAAAAAAAA&#10;AAAAAAAAAAAAAAAAAAA="/>
-  </w:recipientData>
-  <w:recipientData>
-    <w:active/>
-    <w:column w:val="0"/>
-    <w:uniqueTag w:val="aQBkAC0AYgAyAGQAOQBjAGMAYwBkADUAZQBmADMANABjAGEAYgA5ADgAMwA1ADEAZgBlADAAOQA3&#10;ADIANgA3AGQAYQA2AAAAAAAAAAAAAAAAAAAAAAAAAAAAAAAAAAAAAAAAAAAAAAAAAAAAAAAAAAAA&#10;AAAAAAAAAAAAAAAAAAA="/>
-  </w:recipientData>
-  <w:recipientData>
-    <w:active/>
-    <w:column w:val="0"/>
-    <w:uniqueTag w:val="aQBkAC0AMwBjAGUANAA3ADYANgA3AGIANAAzADgANABjADEAZgBiAGUANQBhAGMAYQA5ADgANwA5&#10;ADAAOQBkAGIAOAAzAAAAAAAAAAAAAAAAAAAAAAAAAAAAAAAAAAAAAAAAAAAAAAAAAAAAAAAAAAAA&#10;AAAAAAAAAAAAAAAAAAA="/>
-  </w:recipientData>
-  <w:recipientData>
-    <w:active/>
-    <w:column w:val="0"/>
-    <w:uniqueTag w:val="aQBkAC0AMQBhAGEANQA1AGYAYgA5AGIAZQBiADQANAA3ADYANwBhAGIAOQBlADYAMwBkADIAZABi&#10;ADAAYgBjAGEAMgAwAAAAAAAAAAAAAAAAAAAAAAAAAAAAAAAAAAAAAAAAAAAAAAAAAAAAAAAAAAAA&#10;AAAAAAAAAAAAAAAAAAA="/>
-  </w:recipientData>
-  <w:recipientData>
-    <w:active/>
-    <w:column w:val="0"/>
-    <w:uniqueTag w:val="aQBkAC0AYQBlAGQAMQBmADMANwA2ADEAOQA0AGYANAAyADQANwA5ADIAMQBiADgAMQAyAGIANAAx&#10;ADAAMwBhADAAYgAwAAAAAAAAAAAAAAAAAAAAAAAAAAAAAAAAAAAAAAAAAAAAAAAAAAAAAAAAAAAA&#10;AAAAAAAAAAAAAAAAAAA="/>
-  </w:recipientData>
-  <w:recipientData>
-    <w:active/>
-    <w:column w:val="0"/>
-    <w:uniqueTag w:val="aQBkAC0AYQBlAGYANgA1ADIAMgBlAGEAOQBjAGMANAA0AGMAZAA5ADMAMAAzADcAOAA3AGIAMQAx&#10;ADMAYwBhADUAYwBmAAAAAAAAAAAAAAAAAAAAAAAAAAAAAAAAAAAAAAAAAAAAAAAAAAAAAAAAAAAA&#10;AAAAAAAAAAAAAAAAAAA="/>
-  </w:recipientData>
-  <w:recipientData>
-    <w:active/>
-    <w:column w:val="0"/>
-    <w:uniqueTag w:val="aQBkAC0AYwA3ADIAZABkAGUANAA1AGMAOQBhAGUANAAxADcAYwBiAGYAYQA4AGMAZgA5AGEAZQA3&#10;ADcAOAAxADIANwA2AAAAAAAAAAAAAAAAAAAAAAAAAAAAAAAAAAAAAAAAAAAAAAAAAAAAAAAAAAAA&#10;AAAAAAAAAAAAAAAAAAA="/>
-  </w:recipientData>
-  <w:recipientData>
-    <w:active/>
-    <w:column w:val="0"/>
-    <w:uniqueTag w:val="aQBkAC0AZgBiADEAZABjAGEAYQBkADUANAAxADQANABhADkAZgBhADUAOABiADcAMgBkADEAMAA0&#10;ADMAMQA5ADgAYwBiAAAAAAAAAAAAAAAAAAAAAAAAAAAAAAAAAAAAAAAAAAAAAAAAAAAAAAAAAAAA&#10;AAAAAAAAAAAAAAAAAAA="/>
-  </w:recipientData>
-  <w:recipientData>
-    <w:active/>
-    <w:column w:val="0"/>
-    <w:uniqueTag w:val="aQBkAC0ANwA3ADYAOQA1AGEAOAAxAGQAYwA3ADAANAA5AGYAMwBiADQAMwAwADUANQA4ADkAYgA4&#10;ADkAOAA5ADIAMgBiAAAAAAAAAAAAAAAAAAAAAAAAAAAAAAAAAAAAAAAAAAAAAAAAAAAAAAAAAAAA&#10;AAAAAAAAAAAAAAAAAAA="/>
-  </w:recipientData>
-  <w:recipientData>
-    <w:active/>
-    <w:column w:val="0"/>
-    <w:uniqueTag w:val="aQBkAC0AYgAzADQAYgA1ADAAZgBmAGMAZQA0AGQANABmADMANABiAGIAMwA4AGUAMQBlAGUAYwBk&#10;ADcAMgA0ADUAMQBmAAAAAAAAAAAAAAAAAAAAAAAAAAAAAAAAAAAAAAAAAAAAAAAAAAAAAAAAAAAA&#10;AAAAAAAAAAAAAAAAAAA="/>
-  </w:recipientData>
-  <w:recipientData>
-    <w:active/>
-    <w:column w:val="0"/>
-    <w:uniqueTag w:val="aQBkAC0AZgBiADgAMgA5ADQAOQAyAGEANgBiAGIANAAyAGUAZgA5AGEAYQAzAGMAMwA4ADEAZAA2&#10;ADYAMwBhAGIAZgBhAAAAAAAAAAAAAAAAAAAAAAAAAAAAAAAAAAAAAAAAAAAAAAAAAAAAAAAAAAAA&#10;AAAAAAAAAAAAAAAAAAA="/>
-  </w:recipientData>
-  <w:recipientData>
-    <w:active/>
-    <w:column w:val="0"/>
-    <w:uniqueTag w:val="aQBkAC0AYgAzADgANwBkADkAZgA3AGYANQAxAGEANAAxADQAMQA5ADcANgBiAGUANABjADkAMQA0&#10;ADkAYwAwAGQANwBiAAAAAAAAAAAAAAAAAAAAAAAAAAAAAAAAAAAAAAAAAAAAAAAAAAAAAAAAAAAA&#10;AAAAAAAAAAAAAAAAAAA="/>
-  </w:recipientData>
-  <w:recipientData>
-    <w:active/>
-    <w:column w:val="0"/>
-    <w:uniqueTag w:val="aQBkAC0AOQA3ADUAYQBhADMANAA2AGEAMwBkAGEANABhAGQAMwA5ADMAYgAyADQAYwBhAGUAMgAw&#10;AGIAMwAwADEANgAwAAAAAAAAAAAAAAAAAAAAAAAAAAAAAAAAAAAAAAAAAAAAAAAAAAAAAAAAAAAA&#10;AAAAAAAAAAAAAAAAAAA="/>
-  </w:recipientData>
-  <w:recipientData>
-    <w:active/>
-    <w:column w:val="0"/>
-    <w:uniqueTag w:val="aQBkAC0AZABlADMAOABjAGEAZAA1AGQAMAA5AGYANABmADUAZgBhAGMAMABkAGIAOAA1AGIANgAx&#10;ADMANgA5ADIAYwA2AAAAAAAAAAAAAAAAAAAAAAAAAAAAAAAAAAAAAAAAAAAAAAAAAAAAAAAAAAAA&#10;AAAAAAAAAAAAAAAAAAA="/>
-  </w:recipientData>
-  <w:recipientData>
-    <w:active/>
-    <w:column w:val="0"/>
-    <w:uniqueTag w:val="aQBkAC0AZgBjAGQAMwBlADYAYwA3ADMAZgBkADQANABjAGEAMQA5ADUAZQAyADcAMwBmADQAYQA0&#10;ADkAMQBmADUAMABjAAAAAAAAAAAAAAAAAAAAAAAAAAAAAAAAAAAAAAAAAAAAAAAAAAAAAAAAAAAA&#10;AAAAAAAAAAAAAAAAAAA="/>
-  </w:recipientData>
-  <w:recipientData>
-    <w:active/>
-    <w:column w:val="0"/>
-    <w:uniqueTag w:val="aQBkAC0AMQBiAGEAOQBjADIAYgAyADEAOQA0ADQANABlADcAMwA5ADUAYQA4ADUAOAAzAGMAYQBk&#10;ADYAMwBiADIAMgBlAAAAAAAAAAAAAAAAAAAAAAAAAAAAAAAAAAAAAAAAAAAAAAAAAAAAAAAAAAAA&#10;AAAAAAAAAAAAAAAAAAA="/>
-  </w:recipientData>
-  <w:recipientData>
-    <w:active/>
-    <w:column w:val="0"/>
-    <w:uniqueTag w:val="aQBkAC0AYwAwADIANwAyAGQAOQA3ADkAZgAzADYANAAwADAAZQA5ADAAYQA4ADQAZQBlADQAMQBj&#10;AGMANgAxADEANQBhAAAAAAAAAAAAAAAAAAAAAAAAAAAAAAAAAAAAAAAAAAAAAAAAAAAAAAAAAAAA&#10;AAAAAAAAAAAAAAAAAAA="/>
-  </w:recipientData>
-  <w:recipientData>
-    <w:active/>
-    <w:column w:val="0"/>
-    <w:uniqueTag w:val="aQBkAC0AOAA2ADkAZgA2AGUAOAA1AGMAYwA4ADQANABmADUAMABhAGMAYgA2ADIANwBiAGYAYwAx&#10;AGQAMwBhADgAYwBiAAAAAAAAAAAAAAAAAAAAAAAAAAAAAAAAAAAAAAAAAAAAAAAAAAAAAAAAAAAA&#10;AAAAAAAAAAAAAAAAAAA="/>
-  </w:recipientData>
-  <w:recipientData>
-    <w:active/>
-    <w:column w:val="0"/>
-    <w:uniqueTag w:val="aQBkAC0ANABhADAANAAyAGMAMgA5AGUAYQAxADQANAA5AGEAMAA5ADIAYgA5ADcAYQA0ADIANAAy&#10;AGQANAA2AGQAMwAzAAAAAAAAAAAAAAAAAAAAAAAAAAAAAAAAAAAAAAAAAAAAAAAAAAAAAAAAAAAA&#10;AAAAAAAAAAAAAAAAAAA="/>
-  </w:recipientData>
-  <w:recipientData>
-    <w:active/>
-    <w:column w:val="0"/>
-    <w:uniqueTag w:val="aQBkAC0AMgAwADAAYgA4ADUAMAAwAGIANwA4ADMANAA4AGYANwBhADUAYwA5ADAAZAAyADkAYQA2&#10;AGUAOAAzAGMAOQBkAAAAAAAAAAAAAAAAAAAAAAAAAAAAAAAAAAAAAAAAAAAAAAAAAAAAAAAAAAAA&#10;AAAAAAAAAAAAAAAAAAA="/>
-  </w:recipientData>
-  <w:recipientData>
-    <w:active/>
-    <w:column w:val="0"/>
-    <w:uniqueTag w:val="aQBkAC0AZQBhADYAZgBiADkANgAyADUANwAxAGUANABlADMANQA5AGEAZQA5ADkAOQBjADgAMABl&#10;AGQAMgA5ADEAMQBiAAAAAAAAAAAAAAAAAAAAAAAAAAAAAAAAAAAAAAAAAAAAAAAAAAAAAAAAAAAA&#10;AAAAAAAAAAAAAAAAAAA="/>
-  </w:recipientData>
-  <w:recipientData>
-    <w:active/>
-    <w:column w:val="0"/>
-    <w:uniqueTag w:val="aQBkAC0AZgA0ADcAMABkAGUAMgBiADMAMQA0ADIANAAwADMAMwA4AGIAYgBlADgAMgAwADYANgA3&#10;AGEAZABmAGMAYwAxAAAAAAAAAAAAAAAAAAAAAAAAAAAAAAAAAAAAAAAAAAAAAAAAAAAAAAAAAAAA&#10;AAAAAAAAAAAAAAAAAAA="/>
-  </w:recipientData>
-  <w:recipientData>
-    <w:active/>
-    <w:column w:val="0"/>
-    <w:uniqueTag w:val="aQBkAC0ANQA2ADAAZgBjADgAZABmAGEANgBjAGQANAA0AGIAZgA5ADEAYgA1ADAANQAzADkAZgBi&#10;AGEAMABiADYAYgAxAAAAAAAAAAAAAAAAAAAAAAAAAAAAAAAAAAAAAAAAAAAAAAAAAAAAAAAAAAAA&#10;AAAAAAAAAAAAAAAAAAA="/>
-  </w:recipientData>
-  <w:recipientData>
-    <w:active/>
-    <w:column w:val="0"/>
-    <w:uniqueTag w:val="aQBkAC0ANgAwADkAYQA2ADAAYwBmADgANwA5ADgANABhADUAZABiAGYAOQA1AGYAMwAwADEANABm&#10;AGYAYQBhAGIAZQA0AAAAAAAAAAAAAAAAAAAAAAAAAAAAAAAAAAAAAAAAAAAAAAAAAAAAAAAAAAAA&#10;AAAAAAAAAAAAAAAAAAA="/>
-  </w:recipientData>
-  <w:recipientData>
-    <w:active/>
-    <w:column w:val="0"/>
-    <w:uniqueTag w:val="aQBkAC0AMwA1ADUAYQA0ADkAMwAzAGYAMAA1ADMANAAzAGUAYgA5ADEAMgA2AGMAYgBiAGUAMQA4&#10;ADYAZABjADQAOQAxAAAAAAAAAAAAAAAAAAAAAAAAAAAAAAAAAAAAAAAAAAAAAAAAAAAAAAAAAAAA&#10;AAAAAAAAAAAAAAAAAAA="/>
-  </w:recipientData>
-  <w:recipientData>
-    <w:active/>
-    <w:column w:val="0"/>
-    <w:uniqueTag w:val="aQBkAC0AMgA4AGQANQBhAGYAOQAxADkAZAA0ADIANAA4ADgANABhADgAMAAzADYAYwBlADkANgBm&#10;ADEAYQAyAGQAYwA2AAAAAAAAAAAAAAAAAAAAAAAAAAAAAAAAAAAAAAAAAAAAAAAAAAAAAAAAAAAA&#10;AAAAAAAAAAAAAAAAAAA="/>
-  </w:recipientData>
-  <w:recipientData>
-    <w:active/>
-    <w:column w:val="0"/>
-    <w:uniqueTag w:val="aQBkAC0AZQAyADEANwBkAGEAOQAzADQAOAA4AGQANAAwAGUAZQA5AGIAYgA2ADQANQBlAGIAOABj&#10;ADQAZgA3AGEANABhAAAAAAAAAAAAAAAAAAAAAAAAAAAAAAAAAAAAAAAAAAAAAAAAAAAAAAAAAAAA&#10;AAAAAAAAAAAAAAAAAAA="/>
-  </w:recipientData>
-  <w:recipientData>
-    <w:active/>
-    <w:column w:val="0"/>
-    <w:uniqueTag w:val="aQBkAC0AMQBiAGUAMAA5AGYAMAAwAGIAZABlAGMANAAwADQAMgBiAGUANwAxADQANwA1AGIAYQBj&#10;ADUAMQAzAGEAYQBmAAAAAAAAAAAAAAAAAAAAAAAAAAAAAAAAAAAAAAAAAAAAAAAAAAAAAAAAAAAA&#10;AAAAAAAAAAAAAAAAAAA="/>
-  </w:recipientData>
-  <w:recipientData>
-    <w:active/>
-    <w:column w:val="0"/>
-    <w:uniqueTag w:val="aQBkAC0ANABiAGQAMwBjADQAZABlADgAMQAxAGIANAA1AGUAZgA4AGYAMgBlAGMAMgAwADAAOABm&#10;AGIAMQA4AGIAYgA1AAAAAAAAAAAAAAAAAAAAAAAAAAAAAAAAAAAAAAAAAAAAAAAAAAAAAAAAAAAA&#10;AAAAAAAAAAAAAAAAAAA="/>
-  </w:recipientData>
-  <w:recipientData>
-    <w:active/>
-    <w:column w:val="0"/>
-    <w:uniqueTag w:val="aQBkAC0AMQBkAGMANgAwAGQAMwA1ADkAMwA1AGUANAAyAGIAMQA4ADUAMgBmAGIAOQBiADAAYgBh&#10;ADAAZQBhAGIAZQAwAAAAAAAAAAAAAAAAAAAAAAAAAAAAAAAAAAAAAAAAAAAAAAAAAAAAAAAAAAAA&#10;AAAAAAAAAAAAAAAAAAA="/>
-  </w:recipientData>
-  <w:recipientData>
-    <w:active/>
-    <w:column w:val="0"/>
-    <w:uniqueTag w:val="aQBkAC0AMQA4ADkAMABlAGYAZABhAGEAZABiAGIANABmADkANAA4ADgAMQBjAGQAMwBhAGQAZQBh&#10;ADQAMABmADUANQBlAAAAAAAAAAAAAAAAAAAAAAAAAAAAAAAAAAAAAAAAAAAAAAAAAAAAAAAAAAAA&#10;AAAAAAAAAAAAAAAAAAA="/>
-  </w:recipientData>
-  <w:recipientData>
-    <w:active/>
-    <w:column w:val="0"/>
-    <w:uniqueTag w:val="aQBkAC0AYQBmAGMAYwBlADIANAA1AGYAZABmADUANABhADIAMwA4ADkAMgA5ADEAMQA2ADIAOAA3&#10;AGUAOAA3ADEAMwBhAAAAAAAAAAAAAAAAAAAAAAAAAAAAAAAAAAAAAAAAAAAAAAAAAAAAAAAAAAAA&#10;AAAAAAAAAAAAAAAAAAA="/>
-  </w:recipientData>
-  <w:recipientData>
-    <w:active/>
-    <w:column w:val="0"/>
-    <w:uniqueTag w:val="aQBkAC0AMQAxADkAMgA2ADEAZgAwADkAZABhAGMANABhAGEAOABiADkAMAA0AGUAMAAzADEAMwA5&#10;ADcAZQBjAGUANwBkAAAAAAAAAAAAAAAAAAAAAAAAAAAAAAAAAAAAAAAAAAAAAAAAAAAAAAAAAAAA&#10;AAAAAAAAAAAAAAAAAAA="/>
-  </w:recipientData>
-  <w:recipientData>
-    <w:active/>
-    <w:column w:val="0"/>
-    <w:uniqueTag w:val="aQBkAC0AYgBjADgAMwA1AGEANwA4ADYAYQAxADEANABjAGYAYgBhAGEANgA5ADYAMwA1ADkAYwAw&#10;AGMANQBhADgAMwAwAAAAAAAAAAAAAAAAAAAAAAAAAAAAAAAAAAAAAAAAAAAAAAAAAAAAAAAAAAAA&#10;AAAAAAAAAAAAAAAAAAA="/>
-  </w:recipientData>
-  <w:recipientData>
-    <w:active/>
-    <w:column w:val="0"/>
-    <w:uniqueTag w:val="aQBkAC0AMQBkADMAYwA5ADIAOQAwADgANwAzADgANAA3ADQANABhADQAZQAzADAAOAA1ADgANQA1&#10;AGYANgAyAGUANwAwAAAAAAAAAAAAAAAAAAAAAAAAAAAAAAAAAAAAAAAAAAAAAAAAAAAAAAAAAAAA&#10;AAAAAAAAAAAAAAAAAAA="/>
-  </w:recipientData>
-  <w:recipientData>
-    <w:active/>
-    <w:column w:val="0"/>
-    <w:uniqueTag w:val="aQBkAC0AMgA1AGIAMAA1ADMAMABjADcAMQA2AGQANAAxADYANAA5ADMAOAAwAGUAOAAxADAAMwBm&#10;AGMANQA5AGQAOQBkAAAAAAAAAAAAAAAAAAAAAAAAAAAAAAAAAAAAAAAAAAAAAAAAAAAAAAAAAAAA&#10;AAAAAAAAAAAAAAAAAAA="/>
-  </w:recipientData>
-  <w:recipientData>
-    <w:active/>
-    <w:column w:val="0"/>
-    <w:uniqueTag w:val="aQBkAC0AZABjAGIAZABlADEANwBkADgANwA1ADAANABjADIANQBiADMAMABjAGYANABlAGQAMQA1&#10;ADIANwA2ADgAYwA2AAAAAAAAAAAAAAAAAAAAAAAAAAAAAAAAAAAAAAAAAAAAAAAAAAAAAAAAAAAA&#10;AAAAAAAAAAAAAAAAAAA="/>
-  </w:recipientData>
-  <w:recipientData>
-    <w:active/>
-    <w:column w:val="0"/>
-    <w:uniqueTag w:val="aQBkAC0ANQA4ADcANQA4ADAAMwAyADIAMQBhAGYANAAyADYAZgA4ADAANgAyADAAZAAwADcAZABh&#10;AGEAYgBlADgANQA1AAAAAAAAAAAAAAAAAAAAAAAAAAAAAAAAAAAAAAAAAAAAAAAAAAAAAAAAAAAA&#10;AAAAAAAAAAAAAAAAAAA="/>
-  </w:recipientData>
-  <w:recipientData>
-    <w:active/>
-    <w:column w:val="0"/>
-    <w:uniqueTag w:val="aQBkAC0AYwA0AGMAMgAxAGYAMQBmADEAZABiADQANABjADQAOQBhAGUAMAA5AGQAOAA4ADQAZgBl&#10;AGUAMgAwADMAYQBhAAAAAAAAAAAAAAAAAAAAAAAAAAAAAAAAAAAAAAAAAAAAAAAAAAAAAAAAAAAA&#10;AAAAAAAAAAAAAAAAAAA="/>
-  </w:recipientData>
-  <w:recipientData>
-    <w:active/>
-    <w:column w:val="0"/>
-    <w:uniqueTag w:val="aQBkAC0AMQBjADcAOQA0ADYAZAAwAGUAMABmAGQANABmADYANwA5ADUANwAwAGYAMQAwADcAZQBl&#10;ADUAOAA5ADMAOABlAAAAAAAAAAAAAAAAAAAAAAAAAAAAAAAAAAAAAAAAAAAAAAAAAAAAAAAAAAAA&#10;AAAAAAAAAAAAAAAAAAA="/>
-  </w:recipientData>
-  <w:recipientData>
-    <w:active/>
-    <w:column w:val="0"/>
-    <w:uniqueTag w:val="aQBkAC0AMAAyAGUAMwA0ADUAMwBhADUAYwAzAGMANAAxADUAOQA4ADUAMwA5AGQAYgBkAGMAYwA1&#10;ADQAZABmADgAMwAzAAAAAAAAAAAAAAAAAAAAAAAAAAAAAAAAAAAAAAAAAAAAAAAAAAAAAAAAAAAA&#10;AAAAAAAAAAAAAAAAAAA="/>
-  </w:recipientData>
-  <w:recipientData>
-    <w:active/>
-    <w:column w:val="0"/>
-    <w:uniqueTag w:val="aQBkAC0AYwA1ADYAOABkADEANAAwADUAOAA5AGQANABlAGEAZAA5AGMAZAA3ADYAYwAzADQAZAA2&#10;ADIAZAA5ADUAMgAzAAAAAAAAAAAAAAAAAAAAAAAAAAAAAAAAAAAAAAAAAAAAAAAAAAAAAAAAAAAA&#10;AAAAAAAAAAAAAAAAAAA="/>
-  </w:recipientData>
-  <w:recipientData>
-    <w:active/>
-    <w:column w:val="0"/>
-    <w:uniqueTag w:val="aQBkAC0AYwAxAGEAMwA0ADAAMQBhAGUANgAyAGIANAAzADkAMAA5ADEANAA1AGYAMQA5AGEAMwA1&#10;AGEAZQBkADkAZQBmAAAAAAAAAAAAAAAAAAAAAAAAAAAAAAAAAAAAAAAAAAAAAAAAAAAAAAAAAAAA&#10;AAAAAAAAAAAAAAAAAAA="/>
-  </w:recipientData>
-  <w:recipientData>
-    <w:active/>
-    <w:column w:val="0"/>
-    <w:uniqueTag w:val="aQBkAC0AMwA4AGMAMwBmAGQANgAxAGUANQA3ADEANABjADkAYwA4AGYANAA1AGIANQBiADAANQAx&#10;ADQAYwA2ADMAZgAyAAAAAAAAAAAAAAAAAAAAAAAAAAAAAAAAAAAAAAAAAAAAAAAAAAAAAAAAAAAA&#10;AAAAAAAAAAAAAAAAAAA="/>
-  </w:recipientData>
-  <w:recipientData>
-    <w:active/>
-    <w:column w:val="0"/>
-    <w:uniqueTag w:val="aQBkAC0AYwAzAGQAOQBjAGQANQA0ADEAYQBmADcANABmAGIAMABhADIAMwAxADUANgAyAGYAOQA3&#10;ADQANQA3ADAAZAAwAAAAAAAAAAAAAAAAAAAAAAAAAAAAAAAAAAAAAAAAAAAAAAAAAAAAAAAAAAAA&#10;AAAAAAAAAAAAAAAAAAA="/>
-  </w:recipientData>
-  <w:recipientData>
-    <w:active/>
-    <w:column w:val="0"/>
-    <w:uniqueTag w:val="aQBkAC0AMAAyADgANgAzADUAYwA5ADgANAA3ADkANABlADUAMQBhADEAZAAzADQAMQA3ADQAOQA3&#10;AGUAOAA5ADYAMwBlAAAAAAAAAAAAAAAAAAAAAAAAAAAAAAAAAAAAAAAAAAAAAAAAAAAAAAAAAAAA&#10;AAAAAAAAAAAAAAAAAAA="/>
-  </w:recipientData>
-  <w:recipientData>
-    <w:active/>
-    <w:column w:val="0"/>
-    <w:uniqueTag w:val="aQBkAC0AZAA2ADMAMwA0AGQAZAAwADIAMgAyAGEANAA5AGIANwBiADYAMwBhAGEAZQA2ADMAOQA1&#10;ADgAMgBhAGYANwBlAAAAAAAAAAAAAAAAAAAAAAAAAAAAAAAAAAAAAAAAAAAAAAAAAAAAAAAAAAAA&#10;AAAAAAAAAAAAAAAAAAA="/>
-  </w:recipientData>
-  <w:recipientData>
-    <w:active/>
-    <w:column w:val="0"/>
-    <w:uniqueTag w:val="aQBkAC0ANwBkAGIAYwBjADEAMQA5AGMAMAA2AGUANAA4ADMANAA4AGEANgAyADcAMQBlADIAOQBm&#10;ADMANwA0ADcANwBjAAAAAAAAAAAAAAAAAAAAAAAAAAAAAAAAAAAAAAAAAAAAAAAAAAAAAAAAAAAA&#10;AAAAAAAAAAAAAAAAAAA="/>
-  </w:recipientData>
-  <w:recipientData>
-    <w:active/>
-    <w:column w:val="0"/>
-    <w:uniqueTag w:val="aQBkAC0AYQA0ADUANQA4AGIANAAwADYAMgBiADkANAA2ADIAZgBhADUAYgBlAGMANwAyADcAMQA5&#10;AGMAMgA2AGUANgAyAAAAAAAAAAAAAAAAAAAAAAAAAAAAAAAAAAAAAAAAAAAAAAAAAAAAAAAAAAAA&#10;AAAAAAAAAAAAAAAAAAA="/>
-  </w:recipientData>
-  <w:recipientData>
-    <w:active/>
-    <w:column w:val="0"/>
-    <w:uniqueTag w:val="aQBkAC0AOAAzADYANAA0ADcAZQBmADcAZQBlAGYANAA1AGYAOAA4AGUAMwA2ADcAMABlAGYAMAA2&#10;AGIAOQA1ADUAYQA1AAAAAAAAAAAAAAAAAAAAAAAAAAAAAAAAAAAAAAAAAAAAAAAAAAAAAAAAAAAA&#10;AAAAAAAAAAAAAAAAAAA="/>
-  </w:recipientData>
-  <w:recipientData>
-    <w:active/>
-    <w:column w:val="0"/>
-    <w:uniqueTag w:val="aQBkAC0AZQBiAGMAZQBjADYAYwAwAGMAZgBkAGEANAAwADkAMgBiADQAZgBhAGMANQBlADkANAAw&#10;ADcANgAyADcAOQBmAAAAAAAAAAAAAAAAAAAAAAAAAAAAAAAAAAAAAAAAAAAAAAAAAAAAAAAAAAAA&#10;AAAAAAAAAAAAAAAAAAA="/>
-  </w:recipientData>
-  <w:recipientData>
-    <w:active/>
-    <w:column w:val="0"/>
-    <w:uniqueTag w:val="aQBkAC0ANwA1AGMANAAzADgANgBjAGMAMABmAGUANAA3AGIAYgA4AGUAMQBjADAAZgAwADkAYgBk&#10;AGIANwBiADcANQA4AAAAAAAAAAAAAAAAAAAAAAAAAAAAAAAAAAAAAAAAAAAAAAAAAAAAAAAAAAAA&#10;AAAAAAAAAAAAAAAAAAA="/>
-  </w:recipientData>
-  <w:recipientData>
-    <w:active/>
-    <w:column w:val="0"/>
-    <w:uniqueTag w:val="aQBkAC0AYQA4ADIAZgA1ADEANgAwAGUAMgBhADIANABkAGMANQBiAGIAZAA3ADYAMwA2ADMAMAA2&#10;AGUAZQBkAGYANABhAAAAAAAAAAAAAAAAAAAAAAAAAAAAAAAAAAAAAAAAAAAAAAAAAAAAAAAAAAAA&#10;AAAAAAAAAAAAAAAAAAA="/>
-  </w:recipientData>
-  <w:recipientData>
-    <w:active/>
-    <w:column w:val="0"/>
-    <w:uniqueTag w:val="aQBkAC0AYQAxADMAYwA5ADYAYgAxADgAMwAxADUANAA5AGUANQA5AGMAZgA4ADEAMwA4AGMANwAz&#10;ADMAMQAxADcAYgBkAAAAAAAAAAAAAAAAAAAAAAAAAAAAAAAAAAAAAAAAAAAAAAAAAAAAAAAAAAAA&#10;AAAAAAAAAAAAAAAAAAA="/>
-  </w:recipientData>
-  <w:recipientData>
-    <w:active/>
-    <w:column w:val="0"/>
-    <w:uniqueTag w:val="aQBkAC0AMAA0ADEAMQBkAGEAZABmAGYANwA2ADkANABhADkAZQBhAGUAYwA1AGQAYgAzAGIAMQA2&#10;ADIAYwA0ADIAMwA2AAAAAAAAAAAAAAAAAAAAAAAAAAAAAAAAAAAAAAAAAAAAAAAAAAAAAAAAAAAA&#10;AAAAAAAAAAAAAAAAAAA="/>
-  </w:recipientData>
-</w:recipients>
+<wne:recipients xmlns:wpc="http://schemas.microsoft.com/office/word/2010/wordprocessingCanvas" xmlns:cx="http://schemas.microsoft.com/office/drawing/2014/chartex" xmlns:cx1="http://schemas.microsoft.com/office/drawing/2015/9/8/chartex" xmlns:cx2="http://schemas.microsoft.com/office/drawing/2015/10/21/chartex" xmlns:cx3="http://schemas.microsoft.com/office/drawing/2016/5/9/chartex" xmlns:cx4="http://schemas.microsoft.com/office/drawing/2016/5/10/chartex" xmlns:cx5="http://schemas.microsoft.com/office/drawing/2016/5/11/chartex" xmlns:cx6="http://schemas.microsoft.com/office/drawing/2016/5/12/chartex" xmlns:cx7="http://schemas.microsoft.com/office/drawing/2016/5/13/chartex" xmlns:cx8="http://schemas.microsoft.com/office/drawing/2016/5/14/chartex" xmlns:mc="http://schemas.openxmlformats.org/markup-compatibility/2006" xmlns:aink="http://schemas.microsoft.com/office/drawing/2016/ink" xmlns:am3d="http://schemas.microsoft.com/office/drawing/2017/model3d" xmlns:o="urn:schemas-microsoft-com:office:office" xmlns:oel="http://schemas.microsoft.com/office/2019/extlst" xmlns:r="http://schemas.openxmlformats.org/officeDocument/2006/relationships" xmlns:m="http://schemas.openxmlformats.org/officeDocument/2006/math" xmlns:v="urn:schemas-microsoft-com:vml" xmlns:wp14="http://schemas.microsoft.com/office/word/2010/wordprocessingDrawing" xmlns:wp="http://schemas.openxmlformats.org/drawingml/2006/wordprocessingDrawing" xmlns:w10="urn:schemas-microsoft-com:office:word" xmlns:w="http://schemas.openxmlformats.org/wordprocessingml/2006/main" xmlns:w14="http://schemas.microsoft.com/office/word/2010/wordml" xmlns:w15="http://schemas.microsoft.com/office/word/2012/wordml" xmlns:w16cex="http://schemas.microsoft.com/office/word/2018/wordml/cex" xmlns:w16cid="http://schemas.microsoft.com/office/word/2016/wordml/cid" xmlns:w16="http://schemas.microsoft.com/office/word/2018/wordml" xmlns:w16sdtdh="http://schemas.microsoft.com/office/word/2020/wordml/sdtdatahash" xmlns:w16se="http://schemas.microsoft.com/office/word/2015/wordml/symex" xmlns:wpg="http://schemas.microsoft.com/office/word/2010/wordprocessingGroup" xmlns:wpi="http://schemas.microsoft.com/office/word/2010/wordprocessingInk" xmlns:wne="http://schemas.microsoft.com/office/word/2006/wordml" xmlns:wps="http://schemas.microsoft.com/office/word/2010/wordprocessingShape" mc:Ignorable="w14 w15 w16se w16cid w16 w16cex w16sdtdh wp14">
+  <wne:recipientData>
+    <wne:active wne:val="1"/>
+    <wne:hash wne:val="6553705"/>
+  </wne:recipientData>
+  <wne:recipientData>
+    <wne:active wne:val="1"/>
+    <wne:hash wne:val="6553705"/>
+  </wne:recipientData>
+  <wne:recipientData>
+    <wne:active wne:val="1"/>
+    <wne:hash wne:val="6553705"/>
+  </wne:recipientData>
+  <wne:recipientData>
+    <wne:active wne:val="1"/>
+    <wne:hash wne:val="6553705"/>
+  </wne:recipientData>
+  <wne:recipientData>
+    <wne:active wne:val="1"/>
+    <wne:hash wne:val="6553705"/>
+  </wne:recipientData>
+  <wne:recipientData>
+    <wne:active wne:val="1"/>
+    <wne:hash wne:val="6553705"/>
+  </wne:recipientData>
+  <wne:recipientData>
+    <wne:active wne:val="1"/>
+    <wne:hash wne:val="6553705"/>
+  </wne:recipientData>
+  <wne:recipientData>
+    <wne:active wne:val="1"/>
+    <wne:hash wne:val="6553705"/>
+  </wne:recipientData>
+  <wne:recipientData>
+    <wne:active wne:val="1"/>
+    <wne:hash wne:val="6553705"/>
+  </wne:recipientData>
+  <wne:recipientData>
+    <wne:active wne:val="1"/>
+    <wne:hash wne:val="6553705"/>
+  </wne:recipientData>
+  <wne:recipientData>
+    <wne:active wne:val="1"/>
+    <wne:hash wne:val="6553705"/>
+  </wne:recipientData>
+  <wne:recipientData>
+    <wne:active wne:val="1"/>
+    <wne:hash wne:val="6553705"/>
+  </wne:recipientData>
+  <wne:recipientData>
+    <wne:active wne:val="1"/>
+    <wne:hash wne:val="6553705"/>
+  </wne:recipientData>
+  <wne:recipientData>
+    <wne:active wne:val="1"/>
+    <wne:hash wne:val="6553705"/>
+  </wne:recipientData>
+  <wne:recipientData>
+    <wne:active wne:val="1"/>
+    <wne:hash wne:val="6553705"/>
+  </wne:recipientData>
+  <wne:recipientData>
+    <wne:active wne:val="1"/>
+    <wne:hash wne:val="6553705"/>
+  </wne:recipientData>
+  <wne:recipientData>
+    <wne:active wne:val="1"/>
+    <wne:hash wne:val="6553705"/>
+  </wne:recipientData>
+  <wne:recipientData>
+    <wne:active wne:val="1"/>
+    <wne:hash wne:val="6553705"/>
+  </wne:recipientData>
+  <wne:recipientData>
+    <wne:active wne:val="1"/>
+    <wne:hash wne:val="6553705"/>
+  </wne:recipientData>
+  <wne:recipientData>
+    <wne:active wne:val="1"/>
+    <wne:hash wne:val="6553705"/>
+  </wne:recipientData>
+  <wne:recipientData>
+    <wne:active wne:val="1"/>
+    <wne:hash wne:val="6553705"/>
+  </wne:recipientData>
+  <wne:recipientData>
+    <wne:active wne:val="1"/>
+    <wne:hash wne:val="6553705"/>
+  </wne:recipientData>
+  <wne:recipientData>
+    <wne:active wne:val="1"/>
+    <wne:hash wne:val="6553705"/>
+  </wne:recipientData>
+  <wne:recipientData>
+    <wne:active wne:val="1"/>
+    <wne:hash wne:val="6553705"/>
+  </wne:recipientData>
+  <wne:recipientData>
+    <wne:active wne:val="1"/>
+    <wne:hash wne:val="6553705"/>
+  </wne:recipientData>
+  <wne:recipientData>
+    <wne:active wne:val="1"/>
+    <wne:hash wne:val="6553705"/>
+  </wne:recipientData>
+  <wne:recipientData>
+    <wne:active wne:val="1"/>
+    <wne:hash wne:val="6553705"/>
+  </wne:recipientData>
+  <wne:recipientData>
+    <wne:active wne:val="1"/>
+    <wne:hash wne:val="6553705"/>
+  </wne:recipientData>
+  <wne:recipientData>
+    <wne:active wne:val="1"/>
+    <wne:hash wne:val="6553705"/>
+  </wne:recipientData>
+  <wne:recipientData>
+    <wne:active wne:val="1"/>
+    <wne:hash wne:val="6553705"/>
+  </wne:recipientData>
+  <wne:recipientData>
+    <wne:active wne:val="1"/>
+    <wne:hash wne:val="6553705"/>
+  </wne:recipientData>
+  <wne:recipientData>
+    <wne:active wne:val="1"/>
+    <wne:hash wne:val="6553705"/>
+  </wne:recipientData>
+  <wne:recipientData>
+    <wne:active wne:val="1"/>
+    <wne:hash wne:val="6553705"/>
+  </wne:recipientData>
+  <wne:recipientData>
+    <wne:active wne:val="1"/>
+    <wne:hash wne:val="6553705"/>
+  </wne:recipientData>
+  <wne:recipientData>
+    <wne:active wne:val="1"/>
+    <wne:hash wne:val="6553705"/>
+  </wne:recipientData>
+  <wne:recipientData>
+    <wne:active wne:val="1"/>
+    <wne:hash wne:val="6553705"/>
+  </wne:recipientData>
+  <wne:recipientData>
+    <wne:active wne:val="1"/>
+    <wne:hash wne:val="6553705"/>
+  </wne:recipientData>
+  <wne:recipientData>
+    <wne:active wne:val="1"/>
+    <wne:hash wne:val="6553705"/>
+  </wne:recipientData>
+  <wne:recipientData>
+    <wne:active wne:val="1"/>
+    <wne:hash wne:val="6553705"/>
+  </wne:recipientData>
+  <wne:recipientData>
+    <wne:active wne:val="1"/>
+    <wne:hash wne:val="6553705"/>
+  </wne:recipientData>
+  <wne:recipientData>
+    <wne:active wne:val="1"/>
+    <wne:hash wne:val="6553705"/>
+  </wne:recipientData>
+  <wne:recipientData>
+    <wne:active wne:val="1"/>
+    <wne:hash wne:val="6553705"/>
+  </wne:recipientData>
+  <wne:recipientData>
+    <wne:active wne:val="1"/>
+    <wne:hash wne:val="6553705"/>
+  </wne:recipientData>
+  <wne:recipientData>
+    <wne:active wne:val="1"/>
+    <wne:hash wne:val="6553705"/>
+  </wne:recipientData>
+  <wne:recipientData>
+    <wne:active wne:val="1"/>
+    <wne:hash wne:val="6553705"/>
+  </wne:recipientData>
+  <wne:recipientData>
+    <wne:active wne:val="1"/>
+    <wne:hash wne:val="6553705"/>
+  </wne:recipientData>
+  <wne:recipientData>
+    <wne:active wne:val="1"/>
+    <wne:hash wne:val="6553705"/>
+  </wne:recipientData>
+  <wne:recipientData>
+    <wne:active wne:val="1"/>
+    <wne:hash wne:val="6553705"/>
+  </wne:recipientData>
+  <wne:recipientData>
+    <wne:active wne:val="1"/>
+    <wne:hash wne:val="6553705"/>
+  </wne:recipientData>
+  <wne:recipientData>
+    <wne:active wne:val="1"/>
+    <wne:hash wne:val="6553705"/>
+  </wne:recipientData>
+  <wne:recipientData>
+    <wne:active wne:val="1"/>
+    <wne:hash wne:val="6553705"/>
+  </wne:recipientData>
+  <wne:recipientData>
+    <wne:active wne:val="1"/>
+    <wne:hash wne:val="6553705"/>
+  </wne:recipientData>
+  <wne:recipientData>
+    <wne:active wne:val="1"/>
+    <wne:hash wne:val="6553705"/>
+  </wne:recipientData>
+  <wne:recipientData>
+    <wne:active wne:val="1"/>
+    <wne:hash wne:val="6553705"/>
+  </wne:recipientData>
+  <wne:recipientData>
+    <wne:active wne:val="1"/>
+    <wne:hash wne:val="6553705"/>
+  </wne:recipientData>
+  <wne:recipientData>
+    <wne:active wne:val="1"/>
+    <wne:hash wne:val="6553705"/>
+  </wne:recipientData>
+  <wne:recipientData>
+    <wne:active wne:val="1"/>
+    <wne:hash wne:val="6553705"/>
+  </wne:recipientData>
+  <wne:recipientData>
+    <wne:active wne:val="1"/>
+    <wne:hash wne:val="6553705"/>
+  </wne:recipientData>
+  <wne:recipientData>
+    <wne:active wne:val="1"/>
+    <wne:hash wne:val="6553705"/>
+  </wne:recipientData>
+  <wne:recipientData>
+    <wne:active wne:val="1"/>
+    <wne:hash wne:val="6553705"/>
+  </wne:recipientData>
+  <wne:recipientData>
+    <wne:active wne:val="1"/>
+    <wne:hash wne:val="6553705"/>
+  </wne:recipientData>
+  <wne:recipientData>
+    <wne:active wne:val="1"/>
+    <wne:hash wne:val="6553705"/>
+  </wne:recipientData>
+  <wne:recipientData>
+    <wne:active wne:val="1"/>
+    <wne:hash wne:val="6553705"/>
+  </wne:recipientData>
+  <wne:recipientData>
+    <wne:active wne:val="1"/>
+    <wne:hash wne:val="6553705"/>
+  </wne:recipientData>
+  <wne:recipientData>
+    <wne:active wne:val="1"/>
+    <wne:hash wne:val="6553705"/>
+  </wne:recipientData>
+  <wne:recipientData>
+    <wne:active wne:val="1"/>
+    <wne:hash wne:val="6553705"/>
+  </wne:recipientData>
+  <wne:recipientData>
+    <wne:active wne:val="1"/>
+    <wne:hash wne:val="6553705"/>
+  </wne:recipientData>
+  <wne:recipientData>
+    <wne:active wne:val="1"/>
+    <wne:hash wne:val="6553705"/>
+  </wne:recipientData>
+  <wne:recipientData>
+    <wne:active wne:val="1"/>
+    <wne:hash wne:val="6553705"/>
+  </wne:recipientData>
+  <wne:recipientData>
+    <wne:active wne:val="1"/>
+    <wne:hash wne:val="6553705"/>
+  </wne:recipientData>
+  <wne:recipientData>
+    <wne:active wne:val="1"/>
+    <wne:hash wne:val="6553705"/>
+  </wne:recipientData>
+  <wne:recipientData>
+    <wne:active wne:val="1"/>
+    <wne:hash wne:val="6553705"/>
+  </wne:recipientData>
+  <wne:recipientData>
+    <wne:active wne:val="1"/>
+    <wne:hash wne:val="6553705"/>
+  </wne:recipientData>
+  <wne:recipientData>
+    <wne:active wne:val="1"/>
+    <wne:hash wne:val="6553705"/>
+  </wne:recipientData>
+  <wne:recipientData>
+    <wne:active wne:val="1"/>
+    <wne:hash wne:val="6553705"/>
+  </wne:recipientData>
+  <wne:recipientData>
+    <wne:active wne:val="1"/>
+    <wne:hash wne:val="6553705"/>
+  </wne:recipientData>
+  <wne:recipientData>
+    <wne:active wne:val="1"/>
+    <wne:hash wne:val="6553705"/>
+  </wne:recipientData>
+  <wne:recipientData>
+    <wne:active wne:val="1"/>
+    <wne:hash wne:val="6553705"/>
+  </wne:recipientData>
+  <wne:recipientData>
+    <wne:active wne:val="1"/>
+    <wne:hash wne:val="6553705"/>
+  </wne:recipientData>
+  <wne:recipientData>
+    <wne:active wne:val="1"/>
+    <wne:hash wne:val="6553705"/>
+  </wne:recipientData>
+  <wne:recipientData>
+    <wne:active wne:val="1"/>
+    <wne:hash wne:val="6553705"/>
+  </wne:recipientData>
+  <wne:recipientData>
+    <wne:active wne:val="1"/>
+    <wne:hash wne:val="6553705"/>
+  </wne:recipientData>
+  <wne:recipientData>
+    <wne:active wne:val="1"/>
+    <wne:hash wne:val="6553705"/>
+  </wne:recipientData>
+  <wne:recipientData>
+    <wne:active wne:val="1"/>
+    <wne:hash wne:val="6553705"/>
+  </wne:recipientData>
+  <wne:recipientData>
+    <wne:active wne:val="1"/>
+    <wne:hash wne:val="6553705"/>
+  </wne:recipientData>
+  <wne:recipientData>
+    <wne:active wne:val="1"/>
+    <wne:hash wne:val="6553705"/>
+  </wne:recipientData>
+  <wne:recipientData>
+    <wne:active wne:val="1"/>
+    <wne:hash wne:val="6553705"/>
+  </wne:recipientData>
+  <wne:recipientData>
+    <wne:active wne:val="1"/>
+    <wne:hash wne:val="6553705"/>
+  </wne:recipientData>
+  <wne:recipientData>
+    <wne:active wne:val="1"/>
+    <wne:hash wne:val="6553705"/>
+  </wne:recipientData>
+  <wne:recipientData>
+    <wne:active wne:val="1"/>
+    <wne:hash wne:val="6553705"/>
+  </wne:recipientData>
+  <wne:recipientData>
+    <wne:active wne:val="1"/>
+    <wne:hash wne:val="6553705"/>
+  </wne:recipientData>
+  <wne:recipientData>
+    <wne:active wne:val="1"/>
+    <wne:hash wne:val="6553705"/>
+  </wne:recipientData>
+  <wne:recipientData>
+    <wne:active wne:val="1"/>
+    <wne:hash wne:val="6553705"/>
+  </wne:recipientData>
+  <wne:recipientData>
+    <wne:active wne:val="1"/>
+    <wne:hash wne:val="6553705"/>
+  </wne:recipientData>
+  <wne:recipientData>
+    <wne:active wne:val="1"/>
+    <wne:hash wne:val="6553705"/>
+  </wne:recipientData>
+  <wne:recipientData>
+    <wne:active wne:val="1"/>
+    <wne:hash wne:val="6553705"/>
+  </wne:recipientData>
+  <wne:recipientData>
+    <wne:active wne:val="1"/>
+    <wne:hash wne:val="6553705"/>
+  </wne:recipientData>
+  <wne:recipientData>
+    <wne:active wne:val="1"/>
+    <wne:hash wne:val="6553705"/>
+  </wne:recipientData>
+  <wne:recipientData>
+    <wne:active wne:val="1"/>
+    <wne:hash wne:val="6553705"/>
+  </wne:recipientData>
+  <wne:recipientData>
+    <wne:active wne:val="1"/>
+    <wne:hash wne:val="6553705"/>
+  </wne:recipientData>
+  <wne:recipientData>
+    <wne:active wne:val="1"/>
+    <wne:hash wne:val="6553705"/>
+  </wne:recipientData>
+  <wne:recipientData>
+    <wne:active wne:val="1"/>
+    <wne:hash wne:val="6553705"/>
+  </wne:recipientData>
+  <wne:recipientData>
+    <wne:active wne:val="1"/>
+    <wne:hash wne:val="6553705"/>
+  </wne:recipientData>
+  <wne:recipientData>
+    <wne:active wne:val="1"/>
+    <wne:hash wne:val="6553705"/>
+  </wne:recipientData>
+  <wne:recipientData>
+    <wne:active wne:val="1"/>
+    <wne:hash wne:val="6553705"/>
+  </wne:recipientData>
+  <wne:recipientData>
+    <wne:active wne:val="1"/>
+    <wne:hash wne:val="6553705"/>
+  </wne:recipientData>
+  <wne:recipientData>
+    <wne:active wne:val="1"/>
+    <wne:hash wne:val="6553705"/>
+  </wne:recipientData>
+  <wne:recipientData>
+    <wne:active wne:val="1"/>
+    <wne:hash wne:val="6553705"/>
+  </wne:recipientData>
+  <wne:recipientData>
+    <wne:active wne:val="1"/>
+    <wne:hash wne:val="6553705"/>
+  </wne:recipientData>
+  <wne:recipientData>
+    <wne:active wne:val="1"/>
+    <wne:hash wne:val="6553705"/>
+  </wne:recipientData>
+  <wne:recipientData>
+    <wne:active wne:val="1"/>
+    <wne:hash wne:val="6553705"/>
+  </wne:recipientData>
+  <wne:recipientData>
+    <wne:active wne:val="1"/>
+    <wne:hash wne:val="6553705"/>
+  </wne:recipientData>
+  <wne:recipientData>
+    <wne:active wne:val="1"/>
+  </wne:recipientData>
+</wne:recipients>
 </file>
 
 <file path=word/styles.xml><?xml version="1.0" encoding="utf-8"?>

</xml_diff>